<commit_message>
uploaded files from a while
</commit_message>
<xml_diff>
--- a/files/mon site/grand_oral/nsi/docs/Portfolio To what extent is programming art/A_quel_point_la_programmation_peut-elle_être_considérée_comme_de_l_art.docx
+++ b/files/mon site/grand_oral/nsi/docs/Portfolio To what extent is programming art/A_quel_point_la_programmation_peut-elle_être_considérée_comme_de_l_art.docx
@@ -54,10 +54,7 @@
           </w:tcPr>
           <w:p>
             <w:r>
-              <w:t>A quelle point la programmation peut-elle être considérée comme de l'art</w:t>
-            </w:r>
-            <w:r>
-              <w:t> ?</w:t>
+              <w:t>A quelle point la programmation peut-elle être considérée comme de l'art ?</w:t>
             </w:r>
           </w:p>
         </w:tc>
@@ -300,7 +297,17 @@
                 <w:tcPr>
                   <w:tcW w:w="6337" w:type="dxa"/>
                 </w:tcPr>
-                <w:p/>
+                <w:p>
+                  <w:r>
+                    <w:t>L</w:t>
+                  </w:r>
+                  <w:r>
+                    <w:t xml:space="preserve">’art comme le code informatique sont </w:t>
+                  </w:r>
+                  <w:r>
+                    <w:t>quelque chose de virtuels</w:t>
+                  </w:r>
+                </w:p>
               </w:tc>
             </w:tr>
             <w:tr>
@@ -318,7 +325,94 @@
                 <w:tcPr>
                   <w:tcW w:w="6337" w:type="dxa"/>
                 </w:tcPr>
-                <w:p/>
+                <w:p>
+                  <w:r>
+                    <w:rPr>
+                      <w:noProof/>
+                    </w:rPr>
+                    <mc:AlternateContent>
+                      <mc:Choice Requires="wps">
+                        <w:drawing>
+                          <wp:anchor distT="0" distB="0" distL="114300" distR="114300" simplePos="0" relativeHeight="251659264" behindDoc="0" locked="0" layoutInCell="1" allowOverlap="1" wp14:anchorId="7ED2D18A" wp14:editId="4DFD77A9">
+                            <wp:simplePos x="0" y="0"/>
+                            <wp:positionH relativeFrom="column">
+                              <wp:posOffset>3799523</wp:posOffset>
+                            </wp:positionH>
+                            <wp:positionV relativeFrom="paragraph">
+                              <wp:posOffset>-2540</wp:posOffset>
+                            </wp:positionV>
+                            <wp:extent cx="1167765" cy="847725"/>
+                            <wp:effectExtent l="7620" t="0" r="20955" b="40005"/>
+                            <wp:wrapNone/>
+                            <wp:docPr id="2" name="Flèche : demi-tour 2"/>
+                            <wp:cNvGraphicFramePr/>
+                            <a:graphic xmlns:a="http://schemas.openxmlformats.org/drawingml/2006/main">
+                              <a:graphicData uri="http://schemas.microsoft.com/office/word/2010/wordprocessingShape">
+                                <wps:wsp>
+                                  <wps:cNvSpPr/>
+                                  <wps:spPr>
+                                    <a:xfrm rot="5400000">
+                                      <a:off x="0" y="0"/>
+                                      <a:ext cx="1167765" cy="847725"/>
+                                    </a:xfrm>
+                                    <a:prstGeom prst="uturnArrow">
+                                      <a:avLst>
+                                        <a:gd name="adj1" fmla="val 5463"/>
+                                        <a:gd name="adj2" fmla="val 19382"/>
+                                        <a:gd name="adj3" fmla="val 26685"/>
+                                        <a:gd name="adj4" fmla="val 43750"/>
+                                        <a:gd name="adj5" fmla="val 64307"/>
+                                      </a:avLst>
+                                    </a:prstGeom>
+                                  </wps:spPr>
+                                  <wps:style>
+                                    <a:lnRef idx="2">
+                                      <a:schemeClr val="accent1">
+                                        <a:shade val="50000"/>
+                                      </a:schemeClr>
+                                    </a:lnRef>
+                                    <a:fillRef idx="1">
+                                      <a:schemeClr val="accent1"/>
+                                    </a:fillRef>
+                                    <a:effectRef idx="0">
+                                      <a:schemeClr val="accent1"/>
+                                    </a:effectRef>
+                                    <a:fontRef idx="minor">
+                                      <a:schemeClr val="lt1"/>
+                                    </a:fontRef>
+                                  </wps:style>
+                                  <wps:bodyPr rot="0" spcFirstLastPara="0" vertOverflow="overflow" horzOverflow="overflow" vert="horz" wrap="square" lIns="91440" tIns="45720" rIns="91440" bIns="45720" numCol="1" spcCol="0" rtlCol="0" fromWordArt="0" anchor="ctr" anchorCtr="0" forceAA="0" compatLnSpc="1">
+                                    <a:prstTxWarp prst="textNoShape">
+                                      <a:avLst/>
+                                    </a:prstTxWarp>
+                                    <a:noAutofit/>
+                                  </wps:bodyPr>
+                                </wps:wsp>
+                              </a:graphicData>
+                            </a:graphic>
+                            <wp14:sizeRelH relativeFrom="margin">
+                              <wp14:pctWidth>0</wp14:pctWidth>
+                            </wp14:sizeRelH>
+                            <wp14:sizeRelV relativeFrom="margin">
+                              <wp14:pctHeight>0</wp14:pctHeight>
+                            </wp14:sizeRelV>
+                          </wp:anchor>
+                        </w:drawing>
+                      </mc:Choice>
+                      <mc:Fallback>
+                        <w:pict>
+                          <v:shape w14:anchorId="58C30A27" id="Flèche : demi-tour 2" o:spid="_x0000_s1026" style="position:absolute;margin-left:299.2pt;margin-top:-.2pt;width:91.95pt;height:66.75pt;rotation:90;z-index:251659264;visibility:visible;mso-wrap-style:square;mso-width-percent:0;mso-height-percent:0;mso-wrap-distance-left:9pt;mso-wrap-distance-top:0;mso-wrap-distance-right:9pt;mso-wrap-distance-bottom:0;mso-position-horizontal:absolute;mso-position-horizontal-relative:text;mso-position-vertical:absolute;mso-position-vertical-relative:text;mso-width-percent:0;mso-height-percent:0;mso-width-relative:margin;mso-height-relative:margin;v-text-anchor:middle" coordsize="1167765,847725" o:gfxdata="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" path="m,847725l,318931c,142790,142790,,318931,l707683,v176141,,318931,142790,318931,318931l1026615,318931r141150,l1003459,545147,839153,318931r141150,l980303,318931c980303,168367,858247,46311,707683,46311r-388752,c168367,46311,46311,168367,46311,318931r,528794l,847725xe" fillcolor="#4472c4 [3204]" strokecolor="#1f3763 [1604]" strokeweight="1pt">
+                            <v:stroke joinstyle="miter"/>
+                            <v:path arrowok="t" o:connecttype="custom" o:connectlocs="0,847725;0,318931;318931,0;707683,0;1026614,318931;1026615,318931;1167765,318931;1003459,545147;839153,318931;980303,318931;980303,318931;707683,46311;318931,46311;46311,318931;46311,847725;0,847725" o:connectangles="0,0,0,0,0,0,0,0,0,0,0,0,0,0,0,0"/>
+                          </v:shape>
+                        </w:pict>
+                      </mc:Fallback>
+                    </mc:AlternateContent>
+                  </w:r>
+                  <w:r>
+                    <w:t>Les applications contiennent de l’art qui n’est pas toujours apparent</w:t>
+                  </w:r>
+                </w:p>
               </w:tc>
             </w:tr>
             <w:tr>
@@ -327,15 +421,7 @@
                   <w:tcW w:w="236" w:type="dxa"/>
                 </w:tcPr>
                 <w:p>
-                  <w:pPr>
-                    <w:rPr>
-                      <w:color w:val="FFFFFF" w:themeColor="background1"/>
-                    </w:rPr>
-                  </w:pPr>
                   <w:r>
-                    <w:rPr>
-                      <w:color w:val="FFFFFF" w:themeColor="background1"/>
-                    </w:rPr>
                     <w:t>III</w:t>
                   </w:r>
                 </w:p>
@@ -347,9 +433,169 @@
                 <w:p>
                   <w:r>
                     <w:rPr>
-                      <w:color w:val="FFFFFF" w:themeColor="background1"/>
+                      <w:noProof/>
                     </w:rPr>
-                    <w:t>d’application) [Favorable en fonction des conditions/critères])</w:t>
+                    <mc:AlternateContent>
+                      <mc:Choice Requires="wps">
+                        <w:drawing>
+                          <wp:anchor distT="0" distB="0" distL="114300" distR="114300" simplePos="0" relativeHeight="251663360" behindDoc="0" locked="0" layoutInCell="1" allowOverlap="1" wp14:anchorId="57F62552" wp14:editId="34F59BEA">
+                            <wp:simplePos x="0" y="0"/>
+                            <wp:positionH relativeFrom="column">
+                              <wp:posOffset>3881755</wp:posOffset>
+                            </wp:positionH>
+                            <wp:positionV relativeFrom="paragraph">
+                              <wp:posOffset>141605</wp:posOffset>
+                            </wp:positionV>
+                            <wp:extent cx="1341120" cy="1138555"/>
+                            <wp:effectExtent l="6032" t="0" r="17463" b="36512"/>
+                            <wp:wrapNone/>
+                            <wp:docPr id="4" name="Flèche : demi-tour 4"/>
+                            <wp:cNvGraphicFramePr/>
+                            <a:graphic xmlns:a="http://schemas.openxmlformats.org/drawingml/2006/main">
+                              <a:graphicData uri="http://schemas.microsoft.com/office/word/2010/wordprocessingShape">
+                                <wps:wsp>
+                                  <wps:cNvSpPr/>
+                                  <wps:spPr>
+                                    <a:xfrm rot="5400000">
+                                      <a:off x="0" y="0"/>
+                                      <a:ext cx="1341120" cy="1138555"/>
+                                    </a:xfrm>
+                                    <a:prstGeom prst="uturnArrow">
+                                      <a:avLst>
+                                        <a:gd name="adj1" fmla="val 5463"/>
+                                        <a:gd name="adj2" fmla="val 9007"/>
+                                        <a:gd name="adj3" fmla="val 25000"/>
+                                        <a:gd name="adj4" fmla="val 43750"/>
+                                        <a:gd name="adj5" fmla="val 77790"/>
+                                      </a:avLst>
+                                    </a:prstGeom>
+                                  </wps:spPr>
+                                  <wps:style>
+                                    <a:lnRef idx="2">
+                                      <a:schemeClr val="accent1">
+                                        <a:shade val="50000"/>
+                                      </a:schemeClr>
+                                    </a:lnRef>
+                                    <a:fillRef idx="1">
+                                      <a:schemeClr val="accent1"/>
+                                    </a:fillRef>
+                                    <a:effectRef idx="0">
+                                      <a:schemeClr val="accent1"/>
+                                    </a:effectRef>
+                                    <a:fontRef idx="minor">
+                                      <a:schemeClr val="lt1"/>
+                                    </a:fontRef>
+                                  </wps:style>
+                                  <wps:bodyPr rot="0" spcFirstLastPara="0" vertOverflow="overflow" horzOverflow="overflow" vert="horz" wrap="square" lIns="91440" tIns="45720" rIns="91440" bIns="45720" numCol="1" spcCol="0" rtlCol="0" fromWordArt="0" anchor="ctr" anchorCtr="0" forceAA="0" compatLnSpc="1">
+                                    <a:prstTxWarp prst="textNoShape">
+                                      <a:avLst/>
+                                    </a:prstTxWarp>
+                                    <a:noAutofit/>
+                                  </wps:bodyPr>
+                                </wps:wsp>
+                              </a:graphicData>
+                            </a:graphic>
+                            <wp14:sizeRelH relativeFrom="margin">
+                              <wp14:pctWidth>0</wp14:pctWidth>
+                            </wp14:sizeRelH>
+                            <wp14:sizeRelV relativeFrom="margin">
+                              <wp14:pctHeight>0</wp14:pctHeight>
+                            </wp14:sizeRelV>
+                          </wp:anchor>
+                        </w:drawing>
+                      </mc:Choice>
+                      <mc:Fallback>
+                        <w:pict>
+                          <v:shape w14:anchorId="4CEA3DCD" id="Flèche : demi-tour 4" o:spid="_x0000_s1026" style="position:absolute;margin-left:305.65pt;margin-top:11.15pt;width:105.6pt;height:89.65pt;rotation:90;z-index:251663360;visibility:visible;mso-wrap-style:square;mso-width-percent:0;mso-height-percent:0;mso-wrap-distance-left:9pt;mso-wrap-distance-top:0;mso-wrap-distance-right:9pt;mso-wrap-distance-bottom:0;mso-position-horizontal:absolute;mso-position-horizontal-relative:text;mso-position-vertical:absolute;mso-position-vertical-relative:text;mso-width-percent:0;mso-height-percent:0;mso-width-relative:margin;mso-height-relative:margin;v-text-anchor:middle" coordsize="1341120,1138555" o:gfxdata="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" path="m,1138555l,498118c,223015,223015,,498118,l771552,v275103,,498118,223015,498118,498118l1269670,601043r71450,l1238570,885682,1136021,601043r71450,l1207471,498118v,-240751,-195168,-435919,-435919,-435919l498118,62199c257367,62199,62199,257367,62199,498118r,640437l,1138555xe" fillcolor="#4472c4 [3204]" strokecolor="#1f3763 [1604]" strokeweight="1pt">
+                            <v:stroke joinstyle="miter"/>
+                            <v:path arrowok="t" o:connecttype="custom" o:connectlocs="0,1138555;0,498118;498118,0;771552,0;1269670,498118;1269670,601043;1341120,601043;1238570,885682;1136021,601043;1207471,601043;1207471,498118;771552,62199;498118,62199;62199,498118;62199,1138555;0,1138555" o:connectangles="0,0,0,0,0,0,0,0,0,0,0,0,0,0,0,0"/>
+                          </v:shape>
+                        </w:pict>
+                      </mc:Fallback>
+                    </mc:AlternateContent>
+                  </w:r>
+                  <w:r>
+                    <w:rPr>
+                      <w:noProof/>
+                    </w:rPr>
+                    <mc:AlternateContent>
+                      <mc:Choice Requires="wps">
+                        <w:drawing>
+                          <wp:anchor distT="0" distB="0" distL="114300" distR="114300" simplePos="0" relativeHeight="251661312" behindDoc="0" locked="0" layoutInCell="1" allowOverlap="1" wp14:anchorId="3E68760D" wp14:editId="5F52A95B">
+                            <wp:simplePos x="0" y="0"/>
+                            <wp:positionH relativeFrom="column">
+                              <wp:posOffset>3609261</wp:posOffset>
+                            </wp:positionH>
+                            <wp:positionV relativeFrom="paragraph">
+                              <wp:posOffset>124857</wp:posOffset>
+                            </wp:positionV>
+                            <wp:extent cx="1401289" cy="734218"/>
+                            <wp:effectExtent l="0" t="9525" r="18415" b="37465"/>
+                            <wp:wrapNone/>
+                            <wp:docPr id="3" name="Flèche : demi-tour 3"/>
+                            <wp:cNvGraphicFramePr/>
+                            <a:graphic xmlns:a="http://schemas.openxmlformats.org/drawingml/2006/main">
+                              <a:graphicData uri="http://schemas.microsoft.com/office/word/2010/wordprocessingShape">
+                                <wps:wsp>
+                                  <wps:cNvSpPr/>
+                                  <wps:spPr>
+                                    <a:xfrm rot="5400000">
+                                      <a:off x="0" y="0"/>
+                                      <a:ext cx="1401289" cy="734218"/>
+                                    </a:xfrm>
+                                    <a:prstGeom prst="uturnArrow">
+                                      <a:avLst>
+                                        <a:gd name="adj1" fmla="val 5463"/>
+                                        <a:gd name="adj2" fmla="val 13156"/>
+                                        <a:gd name="adj3" fmla="val 26206"/>
+                                        <a:gd name="adj4" fmla="val 43750"/>
+                                        <a:gd name="adj5" fmla="val 75785"/>
+                                      </a:avLst>
+                                    </a:prstGeom>
+                                  </wps:spPr>
+                                  <wps:style>
+                                    <a:lnRef idx="2">
+                                      <a:schemeClr val="accent1">
+                                        <a:shade val="50000"/>
+                                      </a:schemeClr>
+                                    </a:lnRef>
+                                    <a:fillRef idx="1">
+                                      <a:schemeClr val="accent1"/>
+                                    </a:fillRef>
+                                    <a:effectRef idx="0">
+                                      <a:schemeClr val="accent1"/>
+                                    </a:effectRef>
+                                    <a:fontRef idx="minor">
+                                      <a:schemeClr val="lt1"/>
+                                    </a:fontRef>
+                                  </wps:style>
+                                  <wps:bodyPr rot="0" spcFirstLastPara="0" vertOverflow="overflow" horzOverflow="overflow" vert="horz" wrap="square" lIns="91440" tIns="45720" rIns="91440" bIns="45720" numCol="1" spcCol="0" rtlCol="0" fromWordArt="0" anchor="ctr" anchorCtr="0" forceAA="0" compatLnSpc="1">
+                                    <a:prstTxWarp prst="textNoShape">
+                                      <a:avLst/>
+                                    </a:prstTxWarp>
+                                    <a:noAutofit/>
+                                  </wps:bodyPr>
+                                </wps:wsp>
+                              </a:graphicData>
+                            </a:graphic>
+                            <wp14:sizeRelH relativeFrom="margin">
+                              <wp14:pctWidth>0</wp14:pctWidth>
+                            </wp14:sizeRelH>
+                            <wp14:sizeRelV relativeFrom="margin">
+                              <wp14:pctHeight>0</wp14:pctHeight>
+                            </wp14:sizeRelV>
+                          </wp:anchor>
+                        </w:drawing>
+                      </mc:Choice>
+                      <mc:Fallback>
+                        <w:pict>
+                          <v:shape w14:anchorId="137DDB43" id="Flèche : demi-tour 3" o:spid="_x0000_s1026" style="position:absolute;margin-left:284.2pt;margin-top:9.85pt;width:110.35pt;height:57.8pt;rotation:90;z-index:251661312;visibility:visible;mso-wrap-style:square;mso-width-percent:0;mso-height-percent:0;mso-wrap-distance-left:9pt;mso-wrap-distance-top:0;mso-wrap-distance-right:9pt;mso-wrap-distance-bottom:0;mso-position-horizontal:absolute;mso-position-horizontal-relative:text;mso-position-vertical:absolute;mso-position-vertical-relative:text;mso-width-percent:0;mso-height-percent:0;mso-width-relative:margin;mso-height-relative:margin;v-text-anchor:middle" coordsize="1401289,734218" o:gfxdata="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" path="m,734218l,321220c,143815,143815,,321220,r682310,c1180935,,1324750,143815,1324750,321220r,42798l1401289,364018r-96594,192409l1208102,364018r76538,l1284640,321220v,-155253,-125857,-281110,-281110,-281110l321220,40110c165967,40110,40110,165967,40110,321220r,412998l,734218xe" fillcolor="#4472c4 [3204]" strokecolor="#1f3763 [1604]" strokeweight="1pt">
+                            <v:stroke joinstyle="miter"/>
+                            <v:path arrowok="t" o:connecttype="custom" o:connectlocs="0,734218;0,321220;321220,0;1003530,0;1324750,321220;1324750,364018;1401289,364018;1304695,556427;1208102,364018;1284640,364018;1284640,321220;1003530,40110;321220,40110;40110,321220;40110,734218;0,734218" o:connectangles="0,0,0,0,0,0,0,0,0,0,0,0,0,0,0,0"/>
+                          </v:shape>
+                        </w:pict>
+                      </mc:Fallback>
+                    </mc:AlternateContent>
                   </w:r>
                 </w:p>
               </w:tc>
@@ -359,6 +605,90 @@
         </w:tc>
       </w:tr>
     </w:tbl>
+    <w:p/>
+    <w:tbl>
+      <w:tblPr>
+        <w:tblStyle w:val="Grilledutableau"/>
+        <w:tblW w:w="0" w:type="auto"/>
+        <w:tblLook w:val="04A0" w:firstRow="1" w:lastRow="0" w:firstColumn="1" w:lastColumn="0" w:noHBand="0" w:noVBand="1"/>
+      </w:tblPr>
+      <w:tblGrid>
+        <w:gridCol w:w="421"/>
+        <w:gridCol w:w="8641"/>
+      </w:tblGrid>
+      <w:tr>
+        <w:tc>
+          <w:tcPr>
+            <w:tcW w:w="421" w:type="dxa"/>
+          </w:tcPr>
+          <w:p>
+            <w:r>
+              <w:t>1</w:t>
+            </w:r>
+          </w:p>
+        </w:tc>
+        <w:tc>
+          <w:tcPr>
+            <w:tcW w:w="8641" w:type="dxa"/>
+          </w:tcPr>
+          <w:p>
+            <w:proofErr w:type="spellStart"/>
+            <w:r>
+              <w:t>Hé</w:t>
+            </w:r>
+            <w:proofErr w:type="spellEnd"/>
+            <w:r>
+              <w:t xml:space="preserve"> bien, nous pourrions le paraphraser pour tout ce qui est “rendu accessible à l’utilisateur en “ceci n’est pas un image”, “ceci n’est pas un troll”, “ceci n’est pas un son”, </w:t>
+            </w:r>
+            <w:proofErr w:type="spellStart"/>
+            <w:r>
+              <w:t>etc</w:t>
+            </w:r>
+            <w:proofErr w:type="spellEnd"/>
+            <w:r>
+              <w:t xml:space="preserve"> car ceci n’est … qu’une succession de 1 et de 0.</w:t>
+            </w:r>
+          </w:p>
+        </w:tc>
+      </w:tr>
+      <w:tr>
+        <w:tc>
+          <w:tcPr>
+            <w:tcW w:w="421" w:type="dxa"/>
+          </w:tcPr>
+          <w:p>
+            <w:r>
+              <w:t>2</w:t>
+            </w:r>
+          </w:p>
+        </w:tc>
+        <w:tc>
+          <w:tcPr>
+            <w:tcW w:w="8641" w:type="dxa"/>
+          </w:tcPr>
+          <w:p>
+            <w:r>
+              <w:t>https://linuxfr.org/news/la-programmation-est-un-art</w:t>
+            </w:r>
+          </w:p>
+        </w:tc>
+      </w:tr>
+      <w:tr>
+        <w:tc>
+          <w:tcPr>
+            <w:tcW w:w="421" w:type="dxa"/>
+          </w:tcPr>
+          <w:p/>
+        </w:tc>
+        <w:tc>
+          <w:tcPr>
+            <w:tcW w:w="8641" w:type="dxa"/>
+          </w:tcPr>
+          <w:p/>
+        </w:tc>
+      </w:tr>
+    </w:tbl>
+    <w:p/>
     <w:p/>
     <w:p>
       <w:r>
@@ -406,6 +736,235 @@
             </w:r>
             <w:r>
               <w:t xml:space="preserve"> (ici : l’algorithmie)</w:t>
+            </w:r>
+          </w:p>
+        </w:tc>
+      </w:tr>
+      <w:tr>
+        <w:tc>
+          <w:tcPr>
+            <w:tcW w:w="2547" w:type="dxa"/>
+          </w:tcPr>
+          <w:p>
+            <w:r>
+              <w:t>Définition d’art</w:t>
+            </w:r>
+          </w:p>
+        </w:tc>
+        <w:tc>
+          <w:tcPr>
+            <w:tcW w:w="6515" w:type="dxa"/>
+          </w:tcPr>
+          <w:p>
+            <w:pPr>
+              <w:rPr>
+                <w:b/>
+                <w:bCs/>
+                <w:color w:val="808080" w:themeColor="background1" w:themeShade="80"/>
+              </w:rPr>
+            </w:pPr>
+            <w:r>
+              <w:rPr>
+                <w:b/>
+                <w:bCs/>
+                <w:color w:val="808080" w:themeColor="background1" w:themeShade="80"/>
+              </w:rPr>
+              <w:t>L’art, en vertu de l’étymologie latine qui est la sienne, ars, s’apparente à un savoir-faire et en ce sens désigne une aptitude ou un talent ; parce qu’il tend vers une fin, il est assimilé à une technique.</w:t>
+            </w:r>
+          </w:p>
+        </w:tc>
+      </w:tr>
+      <w:tr>
+        <w:tc>
+          <w:tcPr>
+            <w:tcW w:w="2547" w:type="dxa"/>
+          </w:tcPr>
+          <w:p/>
+        </w:tc>
+        <w:tc>
+          <w:tcPr>
+            <w:tcW w:w="6515" w:type="dxa"/>
+          </w:tcPr>
+          <w:p>
+            <w:pPr>
+              <w:rPr>
+                <w:b/>
+                <w:bCs/>
+                <w:color w:val="808080" w:themeColor="background1" w:themeShade="80"/>
+              </w:rPr>
+            </w:pPr>
+            <w:r>
+              <w:rPr>
+                <w:b/>
+                <w:bCs/>
+                <w:color w:val="808080" w:themeColor="background1" w:themeShade="80"/>
+              </w:rPr>
+              <w:t xml:space="preserve">Art, du mot Ars, </w:t>
+            </w:r>
+            <w:proofErr w:type="spellStart"/>
+            <w:r>
+              <w:rPr>
+                <w:b/>
+                <w:bCs/>
+                <w:color w:val="808080" w:themeColor="background1" w:themeShade="80"/>
+              </w:rPr>
+              <w:t>artis</w:t>
+            </w:r>
+            <w:proofErr w:type="spellEnd"/>
+            <w:r>
+              <w:rPr>
+                <w:b/>
+                <w:bCs/>
+                <w:color w:val="808080" w:themeColor="background1" w:themeShade="80"/>
+              </w:rPr>
+              <w:t xml:space="preserve"> = coup de main</w:t>
+            </w:r>
+            <w:r>
+              <w:rPr>
+                <w:b/>
+                <w:bCs/>
+                <w:color w:val="808080" w:themeColor="background1" w:themeShade="80"/>
+              </w:rPr>
+              <w:t xml:space="preserve"> (peinture, danse, mobilier)</w:t>
+            </w:r>
+            <w:r>
+              <w:rPr>
+                <w:b/>
+                <w:bCs/>
+                <w:color w:val="808080" w:themeColor="background1" w:themeShade="80"/>
+              </w:rPr>
+              <w:t xml:space="preserve">/façon de faire (peinture, musique , danse, architecture, </w:t>
+            </w:r>
+            <w:proofErr w:type="spellStart"/>
+            <w:r>
+              <w:rPr>
+                <w:b/>
+                <w:bCs/>
+                <w:color w:val="808080" w:themeColor="background1" w:themeShade="80"/>
+              </w:rPr>
+              <w:t>ecriture</w:t>
+            </w:r>
+            <w:proofErr w:type="spellEnd"/>
+            <w:r>
+              <w:rPr>
+                <w:b/>
+                <w:bCs/>
+                <w:color w:val="808080" w:themeColor="background1" w:themeShade="80"/>
+              </w:rPr>
+              <w:t xml:space="preserve">, mobilier, </w:t>
+            </w:r>
+            <w:proofErr w:type="spellStart"/>
+            <w:r>
+              <w:rPr>
+                <w:b/>
+                <w:bCs/>
+                <w:color w:val="808080" w:themeColor="background1" w:themeShade="80"/>
+              </w:rPr>
+              <w:t>etc</w:t>
+            </w:r>
+            <w:proofErr w:type="spellEnd"/>
+            <w:r>
+              <w:rPr>
+                <w:b/>
+                <w:bCs/>
+                <w:color w:val="808080" w:themeColor="background1" w:themeShade="80"/>
+              </w:rPr>
+              <w:t xml:space="preserve">) : </w:t>
+            </w:r>
+          </w:p>
+        </w:tc>
+      </w:tr>
+      <w:tr>
+        <w:tc>
+          <w:tcPr>
+            <w:tcW w:w="2547" w:type="dxa"/>
+          </w:tcPr>
+          <w:p/>
+        </w:tc>
+        <w:tc>
+          <w:tcPr>
+            <w:tcW w:w="6515" w:type="dxa"/>
+          </w:tcPr>
+          <w:p>
+            <w:pPr>
+              <w:rPr>
+                <w:b/>
+                <w:bCs/>
+                <w:color w:val="808080" w:themeColor="background1" w:themeShade="80"/>
+              </w:rPr>
+            </w:pPr>
+            <w:r>
+              <w:rPr>
+                <w:b/>
+                <w:bCs/>
+                <w:color w:val="808080" w:themeColor="background1" w:themeShade="80"/>
+              </w:rPr>
+              <w:t xml:space="preserve">Il n’y as pas une seule définition de l’art </w:t>
+            </w:r>
+            <w:proofErr w:type="spellStart"/>
+            <w:r>
+              <w:rPr>
+                <w:b/>
+                <w:bCs/>
+                <w:color w:val="808080" w:themeColor="background1" w:themeShade="80"/>
+              </w:rPr>
+              <w:t>européenen</w:t>
+            </w:r>
+            <w:proofErr w:type="spellEnd"/>
+            <w:r>
+              <w:rPr>
+                <w:b/>
+                <w:bCs/>
+                <w:color w:val="808080" w:themeColor="background1" w:themeShade="80"/>
+              </w:rPr>
+              <w:t xml:space="preserve">, dans ces cas la </w:t>
+            </w:r>
+          </w:p>
+        </w:tc>
+      </w:tr>
+      <w:tr>
+        <w:tc>
+          <w:tcPr>
+            <w:tcW w:w="2547" w:type="dxa"/>
+          </w:tcPr>
+          <w:p/>
+        </w:tc>
+        <w:tc>
+          <w:tcPr>
+            <w:tcW w:w="6515" w:type="dxa"/>
+          </w:tcPr>
+          <w:p>
+            <w:r>
+              <w:t xml:space="preserve">L’art </w:t>
+            </w:r>
+            <w:r>
+              <w:t>as définitions différentes, l’art n’as pas une seule définition, savoir-faire/peinture/</w:t>
+            </w:r>
+            <w:proofErr w:type="spellStart"/>
+            <w:r>
+              <w:t>etc</w:t>
+            </w:r>
+            <w:proofErr w:type="spellEnd"/>
+            <w:r>
+              <w:t>, une def par partie.</w:t>
+            </w:r>
+          </w:p>
+        </w:tc>
+      </w:tr>
+      <w:tr>
+        <w:tc>
+          <w:tcPr>
+            <w:tcW w:w="2547" w:type="dxa"/>
+          </w:tcPr>
+          <w:p/>
+        </w:tc>
+        <w:tc>
+          <w:tcPr>
+            <w:tcW w:w="6515" w:type="dxa"/>
+          </w:tcPr>
+          <w:p>
+            <w:r>
+              <w:t>prévenir dès l’intro que l’on ne sera pas exhaustif, on se concentrera sur trois définitions différentes mais il en existe bien plus.</w:t>
             </w:r>
           </w:p>
         </w:tc>
@@ -456,7 +1015,11 @@
           </w:tcPr>
           <w:p>
             <w:r>
-              <w:t>La programmation est un ensemble d’activités dans lequel se trouve différents grand domaines comme l’algorithmie. L’algorithmie est une s</w:t>
+              <w:t xml:space="preserve">La programmation est un ensemble d’activités dans lequel se trouve différents grand domaines comme l’algorithmie. L’algorithmie est une </w:t>
+            </w:r>
+            <w:r>
+              <w:lastRenderedPageBreak/>
+              <w:t>s</w:t>
             </w:r>
             <w:r>
               <w:t>uite d’instructions qui permettent de réaliser une ou plusieurs tâches répétitives ou non.</w:t>
@@ -471,6 +1034,7 @@
           </w:tcPr>
           <w:p>
             <w:r>
+              <w:lastRenderedPageBreak/>
               <w:t>2</w:t>
             </w:r>
           </w:p>
@@ -833,6 +1397,7 @@
         <w:docPartUnique/>
       </w:docPartObj>
     </w:sdtPr>
+    <w:sdtEndPr/>
     <w:sdtContent>
       <w:p>
         <w:pPr>

</xml_diff>

<commit_message>
delt with a lot of files
</commit_message>
<xml_diff>
--- a/files/mon site/grand_oral/nsi/docs/Portfolio To what extent is programming art/A_quel_point_la_programmation_peut-elle_être_considérée_comme_de_l_art.docx
+++ b/files/mon site/grand_oral/nsi/docs/Portfolio To what extent is programming art/A_quel_point_la_programmation_peut-elle_être_considérée_comme_de_l_art.docx
@@ -739,6 +739,1342 @@
       </w:tr>
     </w:tbl>
     <w:p/>
+    <w:p>
+      <w:pPr>
+        <w:jc w:val="left"/>
+      </w:pPr>
+      <w:r>
+        <w:br w:type="page"/>
+      </w:r>
+    </w:p>
+    <w:tbl>
+      <w:tblPr>
+        <w:tblStyle w:val="Grilledutableau"/>
+        <w:tblW w:w="0" w:type="auto"/>
+        <w:tblLook w:val="04A0" w:firstRow="1" w:lastRow="0" w:firstColumn="1" w:lastColumn="0" w:noHBand="0" w:noVBand="1"/>
+      </w:tblPr>
+      <w:tblGrid>
+        <w:gridCol w:w="1980"/>
+        <w:gridCol w:w="7082"/>
+      </w:tblGrid>
+      <w:tr>
+        <w:tc>
+          <w:tcPr>
+            <w:tcW w:w="9062" w:type="dxa"/>
+            <w:gridSpan w:val="2"/>
+            <w:vAlign w:val="center"/>
+          </w:tcPr>
+          <w:p>
+            <w:pPr>
+              <w:jc w:val="center"/>
+            </w:pPr>
+            <w:r>
+              <w:lastRenderedPageBreak/>
+              <w:t>Introduction</w:t>
+            </w:r>
+          </w:p>
+        </w:tc>
+      </w:tr>
+      <w:tr>
+        <w:tc>
+          <w:tcPr>
+            <w:tcW w:w="1980" w:type="dxa"/>
+          </w:tcPr>
+          <w:p>
+            <w:pPr>
+              <w:jc w:val="left"/>
+            </w:pPr>
+            <w:r>
+              <w:t>Phrase d’accroche</w:t>
+            </w:r>
+          </w:p>
+        </w:tc>
+        <w:tc>
+          <w:tcPr>
+            <w:tcW w:w="7082" w:type="dxa"/>
+          </w:tcPr>
+          <w:p>
+            <w:pPr>
+              <w:jc w:val="left"/>
+            </w:pPr>
+            <w:r>
+              <w:t>La création artistique doit, pour mériter ce nom</w:t>
+            </w:r>
+            <w:r>
+              <w:t xml:space="preserve"> </w:t>
+            </w:r>
+            <w:r>
+              <w:t>faire émerger de l'inédit, de l'original, donc de l'imprévu</w:t>
+            </w:r>
+            <w:r>
+              <w:t>.</w:t>
+            </w:r>
+          </w:p>
+        </w:tc>
+      </w:tr>
+      <w:tr>
+        <w:tc>
+          <w:tcPr>
+            <w:tcW w:w="1980" w:type="dxa"/>
+          </w:tcPr>
+          <w:p>
+            <w:pPr>
+              <w:jc w:val="left"/>
+            </w:pPr>
+            <w:r>
+              <w:t>Autre phrase d’accroche</w:t>
+            </w:r>
+          </w:p>
+        </w:tc>
+        <w:tc>
+          <w:tcPr>
+            <w:tcW w:w="7082" w:type="dxa"/>
+          </w:tcPr>
+          <w:p>
+            <w:pPr>
+              <w:jc w:val="left"/>
+            </w:pPr>
+            <w:r>
+              <w:t>“ceci n’est pas un son” car ceci n’est … qu’une succession de 1 et de 0.</w:t>
+            </w:r>
+          </w:p>
+        </w:tc>
+      </w:tr>
+      <w:tr>
+        <w:tc>
+          <w:tcPr>
+            <w:tcW w:w="1980" w:type="dxa"/>
+          </w:tcPr>
+          <w:p>
+            <w:pPr>
+              <w:jc w:val="left"/>
+            </w:pPr>
+            <w:r>
+              <w:t>Accroche :</w:t>
+            </w:r>
+          </w:p>
+        </w:tc>
+        <w:tc>
+          <w:tcPr>
+            <w:tcW w:w="7082" w:type="dxa"/>
+          </w:tcPr>
+          <w:p>
+            <w:pPr>
+              <w:jc w:val="left"/>
+            </w:pPr>
+            <w:r>
+              <w:t>L’art est présent partout, dans toutes nos activités, l’art ne se manifeste pas toujours sous la forme attendue, mais l’art comme la programmation est omniprésent dans notre quotidien.</w:t>
+            </w:r>
+          </w:p>
+        </w:tc>
+      </w:tr>
+      <w:tr>
+        <w:tc>
+          <w:tcPr>
+            <w:tcW w:w="1980" w:type="dxa"/>
+          </w:tcPr>
+          <w:p>
+            <w:pPr>
+              <w:jc w:val="left"/>
+            </w:pPr>
+            <w:r>
+              <w:t>Def :</w:t>
+            </w:r>
+          </w:p>
+        </w:tc>
+        <w:tc>
+          <w:tcPr>
+            <w:tcW w:w="7082" w:type="dxa"/>
+          </w:tcPr>
+          <w:p>
+            <w:pPr>
+              <w:jc w:val="left"/>
+            </w:pPr>
+            <w:r>
+              <w:t>Ensemble des activités qui permettent l'écriture des programmes informatiques (ici : l’algorithmie)</w:t>
+            </w:r>
+            <w:r>
+              <w:t xml:space="preserve"> </w:t>
+            </w:r>
+          </w:p>
+        </w:tc>
+      </w:tr>
+      <w:tr>
+        <w:tc>
+          <w:tcPr>
+            <w:tcW w:w="1980" w:type="dxa"/>
+          </w:tcPr>
+          <w:p>
+            <w:pPr>
+              <w:jc w:val="left"/>
+            </w:pPr>
+            <w:r>
+              <w:t>contexte</w:t>
+            </w:r>
+          </w:p>
+        </w:tc>
+        <w:tc>
+          <w:tcPr>
+            <w:tcW w:w="7082" w:type="dxa"/>
+          </w:tcPr>
+          <w:p>
+            <w:pPr>
+              <w:jc w:val="left"/>
+            </w:pPr>
+            <w:r>
+              <w:t>Langage</w:t>
+            </w:r>
+            <w:r>
+              <w:t xml:space="preserve">, la programmation est une langue, la musique est un art, l’art oratoire est un art alors pourquoi la programmation qui est un </w:t>
+            </w:r>
+            <w:r>
+              <w:t>langage</w:t>
+            </w:r>
+            <w:r>
+              <w:t xml:space="preserve"> ne serais-t-elle pas un art ?</w:t>
+            </w:r>
+          </w:p>
+        </w:tc>
+      </w:tr>
+      <w:tr>
+        <w:tc>
+          <w:tcPr>
+            <w:tcW w:w="1980" w:type="dxa"/>
+          </w:tcPr>
+          <w:p>
+            <w:pPr>
+              <w:jc w:val="left"/>
+            </w:pPr>
+            <w:r>
+              <w:t>Axes</w:t>
+            </w:r>
+          </w:p>
+        </w:tc>
+        <w:tc>
+          <w:tcPr>
+            <w:tcW w:w="7082" w:type="dxa"/>
+          </w:tcPr>
+          <w:p>
+            <w:pPr>
+              <w:jc w:val="left"/>
+            </w:pPr>
+            <w:r>
+              <w:t>Art et débat d’idées</w:t>
+            </w:r>
+            <w:r>
+              <w:t xml:space="preserve"> : </w:t>
+            </w:r>
+            <w:r>
+              <w:t>Art qui fait débat</w:t>
+            </w:r>
+          </w:p>
+          <w:p>
+            <w:pPr>
+              <w:jc w:val="left"/>
+            </w:pPr>
+            <w:r>
+              <w:t>Art et débat</w:t>
+            </w:r>
+          </w:p>
+          <w:p>
+            <w:pPr>
+              <w:jc w:val="left"/>
+            </w:pPr>
+            <w:r>
+              <w:t>Les données structurées</w:t>
+            </w:r>
+          </w:p>
+          <w:p>
+            <w:pPr>
+              <w:jc w:val="left"/>
+            </w:pPr>
+            <w:r>
+              <w:t>Base de données</w:t>
+            </w:r>
+          </w:p>
+          <w:p>
+            <w:pPr>
+              <w:jc w:val="left"/>
+            </w:pPr>
+            <w:r>
+              <w:t>Algorithmique</w:t>
+            </w:r>
+            <w:r>
+              <w:t xml:space="preserve"> : </w:t>
+            </w:r>
+            <w:r>
+              <w:t>Algorithme sur les graphes</w:t>
+            </w:r>
+          </w:p>
+        </w:tc>
+      </w:tr>
+      <w:tr>
+        <w:tc>
+          <w:tcPr>
+            <w:tcW w:w="1980" w:type="dxa"/>
+          </w:tcPr>
+          <w:p>
+            <w:pPr>
+              <w:jc w:val="left"/>
+            </w:pPr>
+            <w:r>
+              <w:t>pb :</w:t>
+            </w:r>
+          </w:p>
+        </w:tc>
+        <w:tc>
+          <w:tcPr>
+            <w:tcW w:w="7082" w:type="dxa"/>
+          </w:tcPr>
+          <w:p>
+            <w:pPr>
+              <w:jc w:val="left"/>
+            </w:pPr>
+            <w:r>
+              <w:t>A quel point la programmation (dynamique, itérative, récursive, …) peut-elle être considérée comme de l'art ?</w:t>
+            </w:r>
+          </w:p>
+        </w:tc>
+      </w:tr>
+      <w:tr>
+        <w:tc>
+          <w:tcPr>
+            <w:tcW w:w="1980" w:type="dxa"/>
+          </w:tcPr>
+          <w:p>
+            <w:pPr>
+              <w:jc w:val="left"/>
+            </w:pPr>
+            <w:r>
+              <w:t>annonce du plan :</w:t>
+            </w:r>
+          </w:p>
+        </w:tc>
+        <w:tc>
+          <w:tcPr>
+            <w:tcW w:w="7082" w:type="dxa"/>
+          </w:tcPr>
+          <w:tbl>
+            <w:tblPr>
+              <w:tblStyle w:val="Grilledutableau"/>
+              <w:tblW w:w="0" w:type="auto"/>
+              <w:tblLook w:val="04A0" w:firstRow="1" w:lastRow="0" w:firstColumn="1" w:lastColumn="0" w:noHBand="0" w:noVBand="1"/>
+            </w:tblPr>
+            <w:tblGrid>
+              <w:gridCol w:w="390"/>
+              <w:gridCol w:w="6466"/>
+            </w:tblGrid>
+            <w:tr>
+              <w:tc>
+                <w:tcPr>
+                  <w:tcW w:w="316" w:type="dxa"/>
+                </w:tcPr>
+                <w:p>
+                  <w:pPr>
+                    <w:jc w:val="left"/>
+                  </w:pPr>
+                  <w:r>
+                    <w:t>V</w:t>
+                  </w:r>
+                </w:p>
+              </w:tc>
+              <w:tc>
+                <w:tcPr>
+                  <w:tcW w:w="6540" w:type="dxa"/>
+                </w:tcPr>
+                <w:p>
+                  <w:pPr>
+                    <w:jc w:val="left"/>
+                  </w:pPr>
+                  <w:r>
+                    <w:t>D’abord nous verrons que, l’art ainsi que le code informatique peuvent être conçus comme une perception virtuelle.</w:t>
+                  </w:r>
+                </w:p>
+              </w:tc>
+            </w:tr>
+            <w:tr>
+              <w:tc>
+                <w:tcPr>
+                  <w:tcW w:w="316" w:type="dxa"/>
+                </w:tcPr>
+                <w:p>
+                  <w:pPr>
+                    <w:jc w:val="left"/>
+                  </w:pPr>
+                  <w:r>
+                    <w:t>X</w:t>
+                  </w:r>
+                </w:p>
+              </w:tc>
+              <w:tc>
+                <w:tcPr>
+                  <w:tcW w:w="6540" w:type="dxa"/>
+                </w:tcPr>
+                <w:p>
+                  <w:pPr>
+                    <w:jc w:val="left"/>
+                  </w:pPr>
+                  <w:r>
+                    <w:t>Puis, que les applications contiennent de l’art qui n’est pas toujours apparent</w:t>
+                  </w:r>
+                </w:p>
+              </w:tc>
+            </w:tr>
+            <w:tr>
+              <w:tc>
+                <w:tcPr>
+                  <w:tcW w:w="316" w:type="dxa"/>
+                </w:tcPr>
+                <w:p>
+                  <w:pPr>
+                    <w:jc w:val="left"/>
+                  </w:pPr>
+                  <w:r>
+                    <w:t>V</w:t>
+                  </w:r>
+                </w:p>
+              </w:tc>
+              <w:tc>
+                <w:tcPr>
+                  <w:tcW w:w="6540" w:type="dxa"/>
+                </w:tcPr>
+                <w:p>
+                  <w:pPr>
+                    <w:jc w:val="left"/>
+                  </w:pPr>
+                  <w:r>
+                    <w:t>Enfin, que l’art se retrouve dans plusieurs secteurs.</w:t>
+                  </w:r>
+                </w:p>
+              </w:tc>
+            </w:tr>
+          </w:tbl>
+          <w:p>
+            <w:pPr>
+              <w:jc w:val="left"/>
+            </w:pPr>
+          </w:p>
+        </w:tc>
+      </w:tr>
+      <w:tr>
+        <w:tc>
+          <w:tcPr>
+            <w:tcW w:w="1980" w:type="dxa"/>
+          </w:tcPr>
+          <w:p>
+            <w:pPr>
+              <w:jc w:val="left"/>
+            </w:pPr>
+            <w:r>
+              <w:t>transition</w:t>
+            </w:r>
+          </w:p>
+        </w:tc>
+        <w:tc>
+          <w:tcPr>
+            <w:tcW w:w="7082" w:type="dxa"/>
+          </w:tcPr>
+          <w:p>
+            <w:pPr>
+              <w:jc w:val="left"/>
+            </w:pPr>
+          </w:p>
+        </w:tc>
+      </w:tr>
+    </w:tbl>
+    <w:p>
+      <w:pPr>
+        <w:jc w:val="left"/>
+      </w:pPr>
+    </w:p>
+    <w:p>
+      <w:pPr>
+        <w:jc w:val="left"/>
+      </w:pPr>
+      <w:r>
+        <w:br w:type="page"/>
+      </w:r>
+    </w:p>
+    <w:tbl>
+      <w:tblPr>
+        <w:tblStyle w:val="Grilledutableau"/>
+        <w:tblW w:w="0" w:type="auto"/>
+        <w:tblLook w:val="04A0" w:firstRow="1" w:lastRow="0" w:firstColumn="1" w:lastColumn="0" w:noHBand="0" w:noVBand="1"/>
+      </w:tblPr>
+      <w:tblGrid>
+        <w:gridCol w:w="456"/>
+        <w:gridCol w:w="390"/>
+        <w:gridCol w:w="416"/>
+        <w:gridCol w:w="7800"/>
+      </w:tblGrid>
+      <w:tr>
+        <w:tc>
+          <w:tcPr>
+            <w:tcW w:w="456" w:type="dxa"/>
+          </w:tcPr>
+          <w:p>
+            <w:bookmarkStart w:id="0" w:name="_Hlk67655217"/>
+            <w:r>
+              <w:lastRenderedPageBreak/>
+              <w:t>I</w:t>
+            </w:r>
+          </w:p>
+        </w:tc>
+        <w:tc>
+          <w:tcPr>
+            <w:tcW w:w="8606" w:type="dxa"/>
+            <w:gridSpan w:val="3"/>
+          </w:tcPr>
+          <w:p>
+            <w:r>
+              <w:t>L’art ainsi que le code informatique peuvent être conçus comme une perception virtuelle.</w:t>
+            </w:r>
+          </w:p>
+        </w:tc>
+      </w:tr>
+      <w:tr>
+        <w:tc>
+          <w:tcPr>
+            <w:tcW w:w="456" w:type="dxa"/>
+          </w:tcPr>
+          <w:p/>
+        </w:tc>
+        <w:tc>
+          <w:tcPr>
+            <w:tcW w:w="390" w:type="dxa"/>
+          </w:tcPr>
+          <w:p>
+            <w:r>
+              <w:t>A</w:t>
+            </w:r>
+          </w:p>
+        </w:tc>
+        <w:tc>
+          <w:tcPr>
+            <w:tcW w:w="8216" w:type="dxa"/>
+            <w:gridSpan w:val="2"/>
+          </w:tcPr>
+          <w:p>
+            <w:r>
+              <w:t>Ceci n’est pas une image, un son, une vidéo, un goût</w:t>
+            </w:r>
+          </w:p>
+        </w:tc>
+      </w:tr>
+      <w:tr>
+        <w:tc>
+          <w:tcPr>
+            <w:tcW w:w="846" w:type="dxa"/>
+            <w:gridSpan w:val="2"/>
+            <w:vMerge w:val="restart"/>
+          </w:tcPr>
+          <w:p/>
+        </w:tc>
+        <w:tc>
+          <w:tcPr>
+            <w:tcW w:w="416" w:type="dxa"/>
+          </w:tcPr>
+          <w:p>
+            <w:r>
+              <w:t>1)</w:t>
+            </w:r>
+          </w:p>
+        </w:tc>
+        <w:tc>
+          <w:tcPr>
+            <w:tcW w:w="7800" w:type="dxa"/>
+          </w:tcPr>
+          <w:p>
+            <w:r>
+              <w:t>Cette image n’est qu’une série de binaire, autrement, de 0 et de 1</w:t>
+            </w:r>
+          </w:p>
+        </w:tc>
+      </w:tr>
+      <w:tr>
+        <w:tc>
+          <w:tcPr>
+            <w:tcW w:w="846" w:type="dxa"/>
+            <w:gridSpan w:val="2"/>
+            <w:vMerge/>
+          </w:tcPr>
+          <w:p/>
+        </w:tc>
+        <w:tc>
+          <w:tcPr>
+            <w:tcW w:w="416" w:type="dxa"/>
+          </w:tcPr>
+          <w:p>
+            <w:r>
+              <w:t>2)</w:t>
+            </w:r>
+          </w:p>
+        </w:tc>
+        <w:tc>
+          <w:tcPr>
+            <w:tcW w:w="7800" w:type="dxa"/>
+          </w:tcPr>
+          <w:p>
+            <w:r>
+              <w:t>Ce sont est une série d’ondes modélisée par du binaire</w:t>
+            </w:r>
+          </w:p>
+        </w:tc>
+      </w:tr>
+      <w:tr>
+        <w:tc>
+          <w:tcPr>
+            <w:tcW w:w="456" w:type="dxa"/>
+          </w:tcPr>
+          <w:p/>
+        </w:tc>
+        <w:tc>
+          <w:tcPr>
+            <w:tcW w:w="390" w:type="dxa"/>
+          </w:tcPr>
+          <w:p>
+            <w:r>
+              <w:t>B</w:t>
+            </w:r>
+          </w:p>
+        </w:tc>
+        <w:tc>
+          <w:tcPr>
+            <w:tcW w:w="8216" w:type="dxa"/>
+            <w:gridSpan w:val="2"/>
+          </w:tcPr>
+          <w:p>
+            <w:r>
+              <w:t>Ceci n’est pas une pipe, Magritte</w:t>
+            </w:r>
+          </w:p>
+        </w:tc>
+      </w:tr>
+      <w:tr>
+        <w:tc>
+          <w:tcPr>
+            <w:tcW w:w="846" w:type="dxa"/>
+            <w:gridSpan w:val="2"/>
+            <w:vMerge w:val="restart"/>
+          </w:tcPr>
+          <w:p/>
+        </w:tc>
+        <w:tc>
+          <w:tcPr>
+            <w:tcW w:w="416" w:type="dxa"/>
+          </w:tcPr>
+          <w:p>
+            <w:r>
+              <w:t>1)</w:t>
+            </w:r>
+          </w:p>
+        </w:tc>
+        <w:tc>
+          <w:tcPr>
+            <w:tcW w:w="7800" w:type="dxa"/>
+          </w:tcPr>
+          <w:p>
+            <w:r>
+              <w:t>Ceci est la représentation d’une pipe</w:t>
+            </w:r>
+          </w:p>
+        </w:tc>
+      </w:tr>
+      <w:tr>
+        <w:tc>
+          <w:tcPr>
+            <w:tcW w:w="846" w:type="dxa"/>
+            <w:gridSpan w:val="2"/>
+            <w:vMerge/>
+          </w:tcPr>
+          <w:p/>
+        </w:tc>
+        <w:tc>
+          <w:tcPr>
+            <w:tcW w:w="416" w:type="dxa"/>
+          </w:tcPr>
+          <w:p>
+            <w:r>
+              <w:t>2)</w:t>
+            </w:r>
+          </w:p>
+        </w:tc>
+        <w:tc>
+          <w:tcPr>
+            <w:tcW w:w="7800" w:type="dxa"/>
+          </w:tcPr>
+          <w:p>
+            <w:r>
+              <w:t>Le tableau de ceci n’est pas une pipe n’est qu’une représentation de pipe pas une série de pigments colorés.</w:t>
+            </w:r>
+          </w:p>
+        </w:tc>
+      </w:tr>
+      <w:tr>
+        <w:tc>
+          <w:tcPr>
+            <w:tcW w:w="456" w:type="dxa"/>
+          </w:tcPr>
+          <w:p/>
+        </w:tc>
+        <w:tc>
+          <w:tcPr>
+            <w:tcW w:w="390" w:type="dxa"/>
+          </w:tcPr>
+          <w:p>
+            <w:r>
+              <w:t>C</w:t>
+            </w:r>
+          </w:p>
+        </w:tc>
+        <w:tc>
+          <w:tcPr>
+            <w:tcW w:w="8216" w:type="dxa"/>
+            <w:gridSpan w:val="2"/>
+          </w:tcPr>
+          <w:p/>
+        </w:tc>
+      </w:tr>
+      <w:tr>
+        <w:tc>
+          <w:tcPr>
+            <w:tcW w:w="846" w:type="dxa"/>
+            <w:gridSpan w:val="2"/>
+            <w:vMerge w:val="restart"/>
+          </w:tcPr>
+          <w:p/>
+        </w:tc>
+        <w:tc>
+          <w:tcPr>
+            <w:tcW w:w="416" w:type="dxa"/>
+          </w:tcPr>
+          <w:p>
+            <w:r>
+              <w:t>1)</w:t>
+            </w:r>
+          </w:p>
+        </w:tc>
+        <w:tc>
+          <w:tcPr>
+            <w:tcW w:w="7800" w:type="dxa"/>
+          </w:tcPr>
+          <w:p/>
+        </w:tc>
+      </w:tr>
+      <w:tr>
+        <w:tc>
+          <w:tcPr>
+            <w:tcW w:w="846" w:type="dxa"/>
+            <w:gridSpan w:val="2"/>
+            <w:vMerge/>
+          </w:tcPr>
+          <w:p/>
+        </w:tc>
+        <w:tc>
+          <w:tcPr>
+            <w:tcW w:w="416" w:type="dxa"/>
+          </w:tcPr>
+          <w:p>
+            <w:r>
+              <w:t>2)</w:t>
+            </w:r>
+          </w:p>
+        </w:tc>
+        <w:tc>
+          <w:tcPr>
+            <w:tcW w:w="7800" w:type="dxa"/>
+          </w:tcPr>
+          <w:p/>
+        </w:tc>
+      </w:tr>
+      <w:tr>
+        <w:tc>
+          <w:tcPr>
+            <w:tcW w:w="456" w:type="dxa"/>
+          </w:tcPr>
+          <w:p>
+            <w:r>
+              <w:t>II</w:t>
+            </w:r>
+          </w:p>
+        </w:tc>
+        <w:tc>
+          <w:tcPr>
+            <w:tcW w:w="8606" w:type="dxa"/>
+            <w:gridSpan w:val="3"/>
+          </w:tcPr>
+          <w:p>
+            <w:r>
+              <w:t>Les applications contiennent de l’art qui n’est pas toujours apparent</w:t>
+            </w:r>
+          </w:p>
+        </w:tc>
+      </w:tr>
+      <w:tr>
+        <w:tc>
+          <w:tcPr>
+            <w:tcW w:w="456" w:type="dxa"/>
+          </w:tcPr>
+          <w:p/>
+        </w:tc>
+        <w:tc>
+          <w:tcPr>
+            <w:tcW w:w="390" w:type="dxa"/>
+          </w:tcPr>
+          <w:p>
+            <w:r>
+              <w:t>A</w:t>
+            </w:r>
+          </w:p>
+        </w:tc>
+        <w:tc>
+          <w:tcPr>
+            <w:tcW w:w="8216" w:type="dxa"/>
+            <w:gridSpan w:val="2"/>
+          </w:tcPr>
+          <w:p/>
+        </w:tc>
+      </w:tr>
+      <w:tr>
+        <w:tc>
+          <w:tcPr>
+            <w:tcW w:w="846" w:type="dxa"/>
+            <w:gridSpan w:val="2"/>
+            <w:vMerge w:val="restart"/>
+          </w:tcPr>
+          <w:p/>
+        </w:tc>
+        <w:tc>
+          <w:tcPr>
+            <w:tcW w:w="416" w:type="dxa"/>
+          </w:tcPr>
+          <w:p>
+            <w:r>
+              <w:t>1)</w:t>
+            </w:r>
+          </w:p>
+        </w:tc>
+        <w:tc>
+          <w:tcPr>
+            <w:tcW w:w="7800" w:type="dxa"/>
+          </w:tcPr>
+          <w:p/>
+        </w:tc>
+      </w:tr>
+      <w:tr>
+        <w:tc>
+          <w:tcPr>
+            <w:tcW w:w="846" w:type="dxa"/>
+            <w:gridSpan w:val="2"/>
+            <w:vMerge/>
+          </w:tcPr>
+          <w:p/>
+        </w:tc>
+        <w:tc>
+          <w:tcPr>
+            <w:tcW w:w="416" w:type="dxa"/>
+          </w:tcPr>
+          <w:p>
+            <w:r>
+              <w:t>2)</w:t>
+            </w:r>
+          </w:p>
+        </w:tc>
+        <w:tc>
+          <w:tcPr>
+            <w:tcW w:w="7800" w:type="dxa"/>
+          </w:tcPr>
+          <w:p/>
+        </w:tc>
+      </w:tr>
+      <w:tr>
+        <w:tc>
+          <w:tcPr>
+            <w:tcW w:w="456" w:type="dxa"/>
+          </w:tcPr>
+          <w:p/>
+        </w:tc>
+        <w:tc>
+          <w:tcPr>
+            <w:tcW w:w="390" w:type="dxa"/>
+          </w:tcPr>
+          <w:p>
+            <w:r>
+              <w:t>B</w:t>
+            </w:r>
+          </w:p>
+        </w:tc>
+        <w:tc>
+          <w:tcPr>
+            <w:tcW w:w="8216" w:type="dxa"/>
+            <w:gridSpan w:val="2"/>
+          </w:tcPr>
+          <w:p/>
+        </w:tc>
+      </w:tr>
+      <w:tr>
+        <w:tc>
+          <w:tcPr>
+            <w:tcW w:w="846" w:type="dxa"/>
+            <w:gridSpan w:val="2"/>
+            <w:vMerge w:val="restart"/>
+          </w:tcPr>
+          <w:p/>
+        </w:tc>
+        <w:tc>
+          <w:tcPr>
+            <w:tcW w:w="416" w:type="dxa"/>
+          </w:tcPr>
+          <w:p>
+            <w:r>
+              <w:t>1)</w:t>
+            </w:r>
+          </w:p>
+        </w:tc>
+        <w:tc>
+          <w:tcPr>
+            <w:tcW w:w="7800" w:type="dxa"/>
+          </w:tcPr>
+          <w:p/>
+        </w:tc>
+      </w:tr>
+      <w:tr>
+        <w:tc>
+          <w:tcPr>
+            <w:tcW w:w="846" w:type="dxa"/>
+            <w:gridSpan w:val="2"/>
+            <w:vMerge/>
+          </w:tcPr>
+          <w:p/>
+        </w:tc>
+        <w:tc>
+          <w:tcPr>
+            <w:tcW w:w="416" w:type="dxa"/>
+          </w:tcPr>
+          <w:p>
+            <w:r>
+              <w:t>2)</w:t>
+            </w:r>
+          </w:p>
+        </w:tc>
+        <w:tc>
+          <w:tcPr>
+            <w:tcW w:w="7800" w:type="dxa"/>
+          </w:tcPr>
+          <w:p/>
+        </w:tc>
+      </w:tr>
+      <w:tr>
+        <w:tc>
+          <w:tcPr>
+            <w:tcW w:w="456" w:type="dxa"/>
+          </w:tcPr>
+          <w:p/>
+        </w:tc>
+        <w:tc>
+          <w:tcPr>
+            <w:tcW w:w="390" w:type="dxa"/>
+          </w:tcPr>
+          <w:p>
+            <w:r>
+              <w:t>C</w:t>
+            </w:r>
+          </w:p>
+        </w:tc>
+        <w:tc>
+          <w:tcPr>
+            <w:tcW w:w="8216" w:type="dxa"/>
+            <w:gridSpan w:val="2"/>
+          </w:tcPr>
+          <w:p/>
+        </w:tc>
+      </w:tr>
+      <w:tr>
+        <w:tc>
+          <w:tcPr>
+            <w:tcW w:w="846" w:type="dxa"/>
+            <w:gridSpan w:val="2"/>
+            <w:vMerge w:val="restart"/>
+          </w:tcPr>
+          <w:p/>
+        </w:tc>
+        <w:tc>
+          <w:tcPr>
+            <w:tcW w:w="416" w:type="dxa"/>
+          </w:tcPr>
+          <w:p>
+            <w:r>
+              <w:t>1)</w:t>
+            </w:r>
+          </w:p>
+        </w:tc>
+        <w:tc>
+          <w:tcPr>
+            <w:tcW w:w="7800" w:type="dxa"/>
+          </w:tcPr>
+          <w:p/>
+        </w:tc>
+      </w:tr>
+      <w:tr>
+        <w:tc>
+          <w:tcPr>
+            <w:tcW w:w="846" w:type="dxa"/>
+            <w:gridSpan w:val="2"/>
+            <w:vMerge/>
+          </w:tcPr>
+          <w:p/>
+        </w:tc>
+        <w:tc>
+          <w:tcPr>
+            <w:tcW w:w="416" w:type="dxa"/>
+          </w:tcPr>
+          <w:p>
+            <w:r>
+              <w:t>2)</w:t>
+            </w:r>
+          </w:p>
+        </w:tc>
+        <w:tc>
+          <w:tcPr>
+            <w:tcW w:w="7800" w:type="dxa"/>
+          </w:tcPr>
+          <w:p/>
+        </w:tc>
+      </w:tr>
+      <w:tr>
+        <w:tc>
+          <w:tcPr>
+            <w:tcW w:w="456" w:type="dxa"/>
+          </w:tcPr>
+          <w:p>
+            <w:r>
+              <w:t>III</w:t>
+            </w:r>
+          </w:p>
+        </w:tc>
+        <w:tc>
+          <w:tcPr>
+            <w:tcW w:w="8606" w:type="dxa"/>
+            <w:gridSpan w:val="3"/>
+          </w:tcPr>
+          <w:p>
+            <w:r>
+              <w:t>L’art se retrouve dans plusieurs secteurs (parfois inimaginables)</w:t>
+            </w:r>
+          </w:p>
+        </w:tc>
+      </w:tr>
+      <w:tr>
+        <w:tc>
+          <w:tcPr>
+            <w:tcW w:w="456" w:type="dxa"/>
+          </w:tcPr>
+          <w:p/>
+        </w:tc>
+        <w:tc>
+          <w:tcPr>
+            <w:tcW w:w="390" w:type="dxa"/>
+          </w:tcPr>
+          <w:p>
+            <w:r>
+              <w:t>A</w:t>
+            </w:r>
+          </w:p>
+        </w:tc>
+        <w:tc>
+          <w:tcPr>
+            <w:tcW w:w="8216" w:type="dxa"/>
+            <w:gridSpan w:val="2"/>
+          </w:tcPr>
+          <w:p>
+            <w:r>
+              <w:t>La création artistique doit pour mériter ce nom : - faire émerger de l’inédit, de l’original, donc de l’imprévu ;</w:t>
+            </w:r>
+          </w:p>
+        </w:tc>
+      </w:tr>
+      <w:tr>
+        <w:tc>
+          <w:tcPr>
+            <w:tcW w:w="846" w:type="dxa"/>
+            <w:gridSpan w:val="2"/>
+            <w:vMerge w:val="restart"/>
+          </w:tcPr>
+          <w:p/>
+        </w:tc>
+        <w:tc>
+          <w:tcPr>
+            <w:tcW w:w="416" w:type="dxa"/>
+          </w:tcPr>
+          <w:p>
+            <w:r>
+              <w:t>1)</w:t>
+            </w:r>
+          </w:p>
+        </w:tc>
+        <w:tc>
+          <w:tcPr>
+            <w:tcW w:w="7800" w:type="dxa"/>
+          </w:tcPr>
+          <w:p/>
+        </w:tc>
+      </w:tr>
+      <w:tr>
+        <w:tc>
+          <w:tcPr>
+            <w:tcW w:w="846" w:type="dxa"/>
+            <w:gridSpan w:val="2"/>
+            <w:vMerge/>
+          </w:tcPr>
+          <w:p/>
+        </w:tc>
+        <w:tc>
+          <w:tcPr>
+            <w:tcW w:w="416" w:type="dxa"/>
+          </w:tcPr>
+          <w:p>
+            <w:r>
+              <w:t>2)</w:t>
+            </w:r>
+          </w:p>
+        </w:tc>
+        <w:tc>
+          <w:tcPr>
+            <w:tcW w:w="7800" w:type="dxa"/>
+          </w:tcPr>
+          <w:p/>
+        </w:tc>
+      </w:tr>
+      <w:tr>
+        <w:tc>
+          <w:tcPr>
+            <w:tcW w:w="456" w:type="dxa"/>
+          </w:tcPr>
+          <w:p/>
+        </w:tc>
+        <w:tc>
+          <w:tcPr>
+            <w:tcW w:w="390" w:type="dxa"/>
+          </w:tcPr>
+          <w:p>
+            <w:r>
+              <w:t>B</w:t>
+            </w:r>
+          </w:p>
+        </w:tc>
+        <w:tc>
+          <w:tcPr>
+            <w:tcW w:w="8216" w:type="dxa"/>
+            <w:gridSpan w:val="2"/>
+          </w:tcPr>
+          <w:p/>
+        </w:tc>
+      </w:tr>
+      <w:tr>
+        <w:tc>
+          <w:tcPr>
+            <w:tcW w:w="846" w:type="dxa"/>
+            <w:gridSpan w:val="2"/>
+            <w:vMerge w:val="restart"/>
+          </w:tcPr>
+          <w:p/>
+        </w:tc>
+        <w:tc>
+          <w:tcPr>
+            <w:tcW w:w="416" w:type="dxa"/>
+          </w:tcPr>
+          <w:p>
+            <w:r>
+              <w:t>1)</w:t>
+            </w:r>
+          </w:p>
+        </w:tc>
+        <w:tc>
+          <w:tcPr>
+            <w:tcW w:w="7800" w:type="dxa"/>
+          </w:tcPr>
+          <w:p/>
+        </w:tc>
+      </w:tr>
+      <w:tr>
+        <w:tc>
+          <w:tcPr>
+            <w:tcW w:w="846" w:type="dxa"/>
+            <w:gridSpan w:val="2"/>
+            <w:vMerge/>
+          </w:tcPr>
+          <w:p/>
+        </w:tc>
+        <w:tc>
+          <w:tcPr>
+            <w:tcW w:w="416" w:type="dxa"/>
+          </w:tcPr>
+          <w:p>
+            <w:r>
+              <w:t>2)</w:t>
+            </w:r>
+          </w:p>
+        </w:tc>
+        <w:tc>
+          <w:tcPr>
+            <w:tcW w:w="7800" w:type="dxa"/>
+          </w:tcPr>
+          <w:p/>
+        </w:tc>
+      </w:tr>
+      <w:tr>
+        <w:tc>
+          <w:tcPr>
+            <w:tcW w:w="456" w:type="dxa"/>
+          </w:tcPr>
+          <w:p/>
+        </w:tc>
+        <w:tc>
+          <w:tcPr>
+            <w:tcW w:w="390" w:type="dxa"/>
+          </w:tcPr>
+          <w:p>
+            <w:r>
+              <w:t>C</w:t>
+            </w:r>
+          </w:p>
+        </w:tc>
+        <w:tc>
+          <w:tcPr>
+            <w:tcW w:w="8216" w:type="dxa"/>
+            <w:gridSpan w:val="2"/>
+          </w:tcPr>
+          <w:p/>
+        </w:tc>
+      </w:tr>
+      <w:tr>
+        <w:tc>
+          <w:tcPr>
+            <w:tcW w:w="846" w:type="dxa"/>
+            <w:gridSpan w:val="2"/>
+            <w:vMerge w:val="restart"/>
+          </w:tcPr>
+          <w:p/>
+        </w:tc>
+        <w:tc>
+          <w:tcPr>
+            <w:tcW w:w="416" w:type="dxa"/>
+          </w:tcPr>
+          <w:p>
+            <w:r>
+              <w:t>1)</w:t>
+            </w:r>
+          </w:p>
+        </w:tc>
+        <w:tc>
+          <w:tcPr>
+            <w:tcW w:w="7800" w:type="dxa"/>
+          </w:tcPr>
+          <w:p/>
+        </w:tc>
+      </w:tr>
+      <w:tr>
+        <w:tc>
+          <w:tcPr>
+            <w:tcW w:w="846" w:type="dxa"/>
+            <w:gridSpan w:val="2"/>
+            <w:vMerge/>
+          </w:tcPr>
+          <w:p/>
+        </w:tc>
+        <w:tc>
+          <w:tcPr>
+            <w:tcW w:w="416" w:type="dxa"/>
+          </w:tcPr>
+          <w:p>
+            <w:r>
+              <w:t>2)</w:t>
+            </w:r>
+          </w:p>
+        </w:tc>
+        <w:tc>
+          <w:tcPr>
+            <w:tcW w:w="7800" w:type="dxa"/>
+          </w:tcPr>
+          <w:p/>
+        </w:tc>
+      </w:tr>
+      <w:bookmarkEnd w:id="0"/>
+    </w:tbl>
+    <w:p>
+      <w:pPr>
+        <w:jc w:val="left"/>
+      </w:pPr>
+      <w:r>
+        <w:br w:type="page"/>
+      </w:r>
+    </w:p>
+    <w:p/>
+    <w:tbl>
+      <w:tblPr>
+        <w:tblStyle w:val="Grilledutableau"/>
+        <w:tblW w:w="0" w:type="auto"/>
+        <w:tblLook w:val="04A0" w:firstRow="1" w:lastRow="0" w:firstColumn="1" w:lastColumn="0" w:noHBand="0" w:noVBand="1"/>
+      </w:tblPr>
+      <w:tblGrid>
+        <w:gridCol w:w="4531"/>
+        <w:gridCol w:w="4531"/>
+      </w:tblGrid>
+      <w:tr>
+        <w:tc>
+          <w:tcPr>
+            <w:tcW w:w="4531" w:type="dxa"/>
+          </w:tcPr>
+          <w:p>
+            <w:r>
+              <w:t>Pierre Berger</w:t>
+            </w:r>
+          </w:p>
+        </w:tc>
+        <w:tc>
+          <w:tcPr>
+            <w:tcW w:w="4531" w:type="dxa"/>
+          </w:tcPr>
+          <w:p>
+            <w:r>
+              <w:t>Artiste numérique</w:t>
+            </w:r>
+          </w:p>
+        </w:tc>
+      </w:tr>
+      <w:tr>
+        <w:tc>
+          <w:tcPr>
+            <w:tcW w:w="4531" w:type="dxa"/>
+          </w:tcPr>
+          <w:p>
+            <w:proofErr w:type="spellStart"/>
+            <w:r>
+              <w:t>Language</w:t>
+            </w:r>
+            <w:proofErr w:type="spellEnd"/>
+            <w:r>
+              <w:t xml:space="preserve">, la programmation est une langue, la musique est un art, l’art oratoire est un art alors pourquoi la programmation qui est un </w:t>
+            </w:r>
+            <w:proofErr w:type="spellStart"/>
+            <w:r>
+              <w:t>language</w:t>
+            </w:r>
+            <w:proofErr w:type="spellEnd"/>
+            <w:r>
+              <w:t xml:space="preserve"> ne serais-t-elle pas un art ?</w:t>
+            </w:r>
+          </w:p>
+        </w:tc>
+        <w:tc>
+          <w:tcPr>
+            <w:tcW w:w="4531" w:type="dxa"/>
+          </w:tcPr>
+          <w:p/>
+        </w:tc>
+      </w:tr>
+    </w:tbl>
+    <w:p/>
     <w:p/>
     <w:p>
       <w:r>
@@ -1061,7 +2397,18 @@
             </w:r>
             <w:proofErr w:type="spellEnd"/>
             <w:r>
-              <w:t xml:space="preserve"> émotions, </w:t>
+              <w:t xml:space="preserve"> </w:t>
+            </w:r>
+            <w:proofErr w:type="spellStart"/>
+            <w:r>
+              <w:t>e</w:t>
+            </w:r>
+            <w:r>
+              <w:t>motions</w:t>
+            </w:r>
+            <w:proofErr w:type="spellEnd"/>
+            <w:r>
+              <w:t xml:space="preserve">, </w:t>
             </w:r>
             <w:proofErr w:type="spellStart"/>
             <w:r>
@@ -1479,15 +2826,6 @@
         </w:tc>
       </w:tr>
     </w:tbl>
-    <w:p/>
-    <w:p>
-      <w:pPr>
-        <w:jc w:val="left"/>
-      </w:pPr>
-      <w:r>
-        <w:br w:type="page"/>
-      </w:r>
-    </w:p>
     <w:p>
       <w:r>
         <w:lastRenderedPageBreak/>
@@ -2701,7 +4039,7 @@
   <w:style w:type="paragraph" w:default="1" w:styleId="Normal">
     <w:name w:val="Normal"/>
     <w:qFormat/>
-    <w:rsid w:val="00F708EF"/>
+    <w:rsid w:val="008E0519"/>
     <w:pPr>
       <w:jc w:val="both"/>
     </w:pPr>

</xml_diff>